<commit_message>
setting up a spreadsheet and making minor edits
</commit_message>
<xml_diff>
--- a/documents/protocol_and_emails/Ad_Email.docx
+++ b/documents/protocol_and_emails/Ad_Email.docx
@@ -30,39 +30,7 @@
           <w:sz w:val="22"/>
           <w:szCs w:val="22"/>
         </w:rPr>
-        <w:t>Comparing Layouts for Eye Gaze-based PIN E</w:t>
-      </w:r>
-      <w:r>
-        <w:rPr>
-          <w:rFonts w:ascii="Calibri" w:hAnsi="Calibri" w:cs="Calibri"/>
-          <w:sz w:val="22"/>
-          <w:szCs w:val="22"/>
-        </w:rPr>
-        <w:t xml:space="preserve">ntry </w:t>
-      </w:r>
-      <w:r>
-        <w:rPr>
-          <w:rFonts w:ascii="Calibri" w:hAnsi="Calibri" w:cs="Calibri"/>
-          <w:sz w:val="22"/>
-          <w:szCs w:val="22"/>
-        </w:rPr>
-        <w:t>for P</w:t>
-      </w:r>
-      <w:r>
-        <w:rPr>
-          <w:rFonts w:ascii="Calibri" w:hAnsi="Calibri" w:cs="Calibri"/>
-          <w:sz w:val="22"/>
-          <w:szCs w:val="22"/>
-        </w:rPr>
-        <w:t xml:space="preserve">eople </w:t>
-      </w:r>
-      <w:r>
-        <w:rPr>
-          <w:rFonts w:ascii="Calibri" w:hAnsi="Calibri" w:cs="Calibri"/>
-          <w:sz w:val="22"/>
-          <w:szCs w:val="22"/>
-        </w:rPr>
-        <w:t>with Upper Extremity Impairment”</w:t>
+        <w:t>Comparing Layouts for Eye Gaze-based PIN Entry for People with Upper Extremity Impairment”</w:t>
       </w:r>
       <w:r>
         <w:rPr>
@@ -181,7 +149,7 @@
           <w:sz w:val="22"/>
           <w:szCs w:val="22"/>
         </w:rPr>
-        <w:t xml:space="preserve">ntry </w:t>
+        <w:t xml:space="preserve">ntry for </w:t>
       </w:r>
       <w:r>
         <w:rPr>
@@ -191,7 +159,7 @@
           <w:sz w:val="22"/>
           <w:szCs w:val="22"/>
         </w:rPr>
-        <w:t xml:space="preserve">for </w:t>
+        <w:t>P</w:t>
       </w:r>
       <w:r>
         <w:rPr>
@@ -201,7 +169,7 @@
           <w:sz w:val="22"/>
           <w:szCs w:val="22"/>
         </w:rPr>
-        <w:t>P</w:t>
+        <w:t>eople with Upper Extremity Impairment</w:t>
       </w:r>
       <w:r>
         <w:rPr>
@@ -211,9 +179,54 @@
           <w:sz w:val="22"/>
           <w:szCs w:val="22"/>
         </w:rPr>
-        <w:t xml:space="preserve">eople </w:t>
-      </w:r>
-      <w:r>
+        <w:t>”</w:t>
+      </w:r>
+      <w:r>
+        <w:rPr>
+          <w:rFonts w:eastAsia="Times New Roman" w:cs="Tahoma"/>
+          <w:color w:val="000000" w:themeColor="text1"/>
+        </w:rPr>
+        <w:t xml:space="preserve">. </w:t>
+      </w:r>
+      <w:r>
+        <w:rPr>
+          <w:rFonts w:eastAsia="Times New Roman" w:cs="Tahoma"/>
+          <w:color w:val="000000" w:themeColor="text1"/>
+        </w:rPr>
+        <w:t xml:space="preserve">We are conducting an </w:t>
+      </w:r>
+      <w:r>
+        <w:rPr>
+          <w:rFonts w:eastAsia="Times New Roman" w:cs="Tahoma"/>
+          <w:color w:val="000000" w:themeColor="text1"/>
+        </w:rPr>
+        <w:t>online study</w:t>
+      </w:r>
+      <w:r>
+        <w:rPr>
+          <w:rFonts w:eastAsia="Times New Roman" w:cs="Tahoma"/>
+          <w:color w:val="000000" w:themeColor="text1"/>
+        </w:rPr>
+        <w:t xml:space="preserve"> examining which PIN entry layouts work well for eye gaze trackers.</w:t>
+      </w:r>
+      <w:r>
+        <w:rPr>
+          <w:rFonts w:eastAsia="Times New Roman" w:cs="Tahoma"/>
+          <w:color w:val="000000" w:themeColor="text1"/>
+        </w:rPr>
+        <w:t xml:space="preserve"> </w:t>
+      </w:r>
+    </w:p>
+    <w:p>
+      <w:pPr>
+        <w:rPr>
+          <w:rFonts w:eastAsia="Times New Roman" w:cs="Tahoma"/>
+          <w:color w:val="000000" w:themeColor="text1"/>
+        </w:rPr>
+      </w:pPr>
+    </w:p>
+    <w:p>
+      <w:pPr>
         <w:rPr>
           <w:rFonts w:ascii="Calibri" w:hAnsi="Calibri" w:cs="Calibri"/>
           <w:i/>
@@ -221,71 +234,6 @@
           <w:sz w:val="22"/>
           <w:szCs w:val="22"/>
         </w:rPr>
-        <w:t>with Upper Extremity Impairment</w:t>
-      </w:r>
-      <w:r>
-        <w:rPr>
-          <w:rFonts w:ascii="Calibri" w:hAnsi="Calibri" w:cs="Calibri"/>
-          <w:i/>
-          <w:iCs/>
-          <w:sz w:val="22"/>
-          <w:szCs w:val="22"/>
-        </w:rPr>
-        <w:t>”</w:t>
-      </w:r>
-      <w:r>
-        <w:rPr>
-          <w:rFonts w:eastAsia="Times New Roman" w:cs="Tahoma"/>
-          <w:color w:val="000000" w:themeColor="text1"/>
-        </w:rPr>
-        <w:t xml:space="preserve">. </w:t>
-      </w:r>
-      <w:r>
-        <w:rPr>
-          <w:rFonts w:eastAsia="Times New Roman" w:cs="Tahoma"/>
-          <w:color w:val="000000" w:themeColor="text1"/>
-        </w:rPr>
-        <w:t xml:space="preserve">We are conducting an </w:t>
-      </w:r>
-      <w:r>
-        <w:rPr>
-          <w:rFonts w:eastAsia="Times New Roman" w:cs="Tahoma"/>
-          <w:color w:val="000000" w:themeColor="text1"/>
-        </w:rPr>
-        <w:t>online study</w:t>
-      </w:r>
-      <w:r>
-        <w:rPr>
-          <w:rFonts w:eastAsia="Times New Roman" w:cs="Tahoma"/>
-          <w:color w:val="000000" w:themeColor="text1"/>
-        </w:rPr>
-        <w:t xml:space="preserve"> examining which PIN entry layouts work well for eye gaze trackers.</w:t>
-      </w:r>
-      <w:r>
-        <w:rPr>
-          <w:rFonts w:eastAsia="Times New Roman" w:cs="Tahoma"/>
-          <w:color w:val="000000" w:themeColor="text1"/>
-        </w:rPr>
-        <w:t xml:space="preserve"> </w:t>
-      </w:r>
-    </w:p>
-    <w:p>
-      <w:pPr>
-        <w:rPr>
-          <w:rFonts w:eastAsia="Times New Roman" w:cs="Tahoma"/>
-          <w:color w:val="000000" w:themeColor="text1"/>
-        </w:rPr>
-      </w:pPr>
-    </w:p>
-    <w:p>
-      <w:pPr>
-        <w:rPr>
-          <w:rFonts w:ascii="Calibri" w:hAnsi="Calibri" w:cs="Calibri"/>
-          <w:i/>
-          <w:iCs/>
-          <w:sz w:val="22"/>
-          <w:szCs w:val="22"/>
-        </w:rPr>
       </w:pPr>
       <w:r>
         <w:rPr>
@@ -485,7 +433,7 @@
           <w:rFonts w:eastAsia="Times New Roman" w:cs="Tahoma"/>
           <w:color w:val="000000" w:themeColor="text1"/>
         </w:rPr>
-        <w:t xml:space="preserve"> The entire study should take approximately &lt;30 minutes&gt; to complete.</w:t>
+        <w:t xml:space="preserve"> The entire study should take approximately 30 minutes to complete.</w:t>
       </w:r>
     </w:p>
     <w:p>
@@ -519,7 +467,21 @@
           <w:rFonts w:ascii="Garamond" w:hAnsi="Garamond" w:cs="Tahoma"/>
           <w:color w:val="000000" w:themeColor="text1"/>
         </w:rPr>
-        <w:t xml:space="preserve">with a $10 gift card </w:t>
+        <w:t xml:space="preserve">with a $10 </w:t>
+      </w:r>
+      <w:r>
+        <w:rPr>
+          <w:rFonts w:ascii="Garamond" w:hAnsi="Garamond" w:cs="Tahoma"/>
+          <w:color w:val="000000" w:themeColor="text1"/>
+        </w:rPr>
+        <w:t>e-</w:t>
+      </w:r>
+      <w:r>
+        <w:rPr>
+          <w:rFonts w:ascii="Garamond" w:hAnsi="Garamond" w:cs="Tahoma"/>
+          <w:color w:val="000000" w:themeColor="text1"/>
+        </w:rPr>
+        <w:t xml:space="preserve">gift card </w:t>
       </w:r>
       <w:r>
         <w:rPr>

</xml_diff>

<commit_message>
minor changes to ad e-mail
</commit_message>
<xml_diff>
--- a/documents/protocol_and_emails/Ad_Email.docx
+++ b/documents/protocol_and_emails/Ad_Email.docx
@@ -568,7 +568,57 @@
           <w:rFonts w:eastAsia="Times New Roman" w:cs="Tahoma"/>
           <w:color w:val="000000" w:themeColor="text1"/>
         </w:rPr>
-        <w:t>Please let me know if anyone is interested in participating.</w:t>
+        <w:t xml:space="preserve">Please </w:t>
+      </w:r>
+      <w:r>
+        <w:rPr>
+          <w:rFonts w:eastAsia="Times New Roman" w:cs="Tahoma"/>
+          <w:color w:val="000000" w:themeColor="text1"/>
+        </w:rPr>
+        <w:t xml:space="preserve">e-mail </w:t>
+      </w:r>
+      <w:r>
+        <w:rPr>
+          <w:rFonts w:eastAsia="Times New Roman" w:cs="Tahoma"/>
+          <w:color w:val="000000" w:themeColor="text1"/>
+        </w:rPr>
+        <w:t>The ASSET group a</w:t>
+      </w:r>
+      <w:r>
+        <w:rPr>
+          <w:rFonts w:eastAsia="Times New Roman" w:cs="Tahoma"/>
+          <w:color w:val="000000" w:themeColor="text1"/>
+        </w:rPr>
+        <w:t>t</w:t>
+      </w:r>
+      <w:r>
+        <w:rPr>
+          <w:rFonts w:eastAsia="Times New Roman" w:cs="Tahoma"/>
+          <w:color w:val="000000" w:themeColor="text1"/>
+        </w:rPr>
+        <w:t xml:space="preserve"> </w:t>
+      </w:r>
+      <w:hyperlink r:id="rId5" w:tgtFrame="_blank" w:history="1">
+        <w:r>
+          <w:rPr>
+            <w:rStyle w:val="Hyperlink"/>
+          </w:rPr>
+          <w:t>asset.uri@gmail.com</w:t>
+        </w:r>
+      </w:hyperlink>
+      <w:r>
+        <w:rPr>
+          <w:rFonts w:eastAsia="Times New Roman" w:cs="Tahoma"/>
+          <w:color w:val="000000" w:themeColor="text1"/>
+        </w:rPr>
+        <w:t xml:space="preserve"> if you are</w:t>
+      </w:r>
+      <w:r>
+        <w:rPr>
+          <w:rFonts w:eastAsia="Times New Roman" w:cs="Tahoma"/>
+          <w:color w:val="000000" w:themeColor="text1"/>
+        </w:rPr>
+        <w:t xml:space="preserve"> interested in participating.</w:t>
       </w:r>
     </w:p>
     <w:p>
@@ -1173,7 +1223,6 @@
     <w:name w:val="Hyperlink"/>
     <w:basedOn w:val="DefaultParagraphFont"/>
     <w:uiPriority w:val="99"/>
-    <w:semiHidden/>
     <w:unhideWhenUsed/>
     <w:rsid w:val="00A119E2"/>
     <w:rPr>
@@ -1218,6 +1267,16 @@
       <w:ind w:left="720"/>
       <w:contextualSpacing/>
     </w:pPr>
+  </w:style>
+  <w:style w:type="character" w:styleId="UnresolvedMention">
+    <w:name w:val="Unresolved Mention"/>
+    <w:basedOn w:val="DefaultParagraphFont"/>
+    <w:uiPriority w:val="99"/>
+    <w:rsid w:val="00077256"/>
+    <w:rPr>
+      <w:color w:val="605E5C"/>
+      <w:shd w:val="clear" w:color="auto" w:fill="E1DFDD"/>
+    </w:rPr>
   </w:style>
 </w:styles>
 </file>

</xml_diff>

<commit_message>
more minor changes to ad e-mail
</commit_message>
<xml_diff>
--- a/documents/protocol_and_emails/Ad_Email.docx
+++ b/documents/protocol_and_emails/Ad_Email.docx
@@ -545,8 +545,7 @@
     <w:p>
       <w:pPr>
         <w:rPr>
-          <w:rFonts w:eastAsia="Times New Roman" w:cs="Tahoma"/>
-          <w:color w:val="000000" w:themeColor="text1"/>
+          <w:rFonts w:eastAsia="Times New Roman" w:cs="Times New Roman"/>
         </w:rPr>
       </w:pPr>
       <w:r>
@@ -565,7 +564,25 @@
       </w:r>
       <w:r>
         <w:rPr>
-          <w:rFonts w:eastAsia="Times New Roman" w:cs="Tahoma"/>
+          <w:rFonts w:eastAsia="Times New Roman" w:cs="Times New Roman"/>
+        </w:rPr>
+        <w:br/>
+      </w:r>
+    </w:p>
+    <w:p>
+      <w:pPr>
+        <w:rPr>
+          <w:rFonts w:eastAsia="Times New Roman" w:cs="Tahoma"/>
+          <w:b/>
+          <w:bCs/>
+          <w:color w:val="000000" w:themeColor="text1"/>
+        </w:rPr>
+      </w:pPr>
+      <w:r>
+        <w:rPr>
+          <w:rFonts w:eastAsia="Times New Roman" w:cs="Tahoma"/>
+          <w:b/>
+          <w:bCs/>
           <w:color w:val="000000" w:themeColor="text1"/>
         </w:rPr>
         <w:t xml:space="preserve">Please </w:t>
@@ -573,6 +590,8 @@
       <w:r>
         <w:rPr>
           <w:rFonts w:eastAsia="Times New Roman" w:cs="Tahoma"/>
+          <w:b/>
+          <w:bCs/>
           <w:color w:val="000000" w:themeColor="text1"/>
         </w:rPr>
         <w:t xml:space="preserve">e-mail </w:t>
@@ -580,6 +599,8 @@
       <w:r>
         <w:rPr>
           <w:rFonts w:eastAsia="Times New Roman" w:cs="Tahoma"/>
+          <w:b/>
+          <w:bCs/>
           <w:color w:val="000000" w:themeColor="text1"/>
         </w:rPr>
         <w:t>The ASSET group a</w:t>
@@ -587,6 +608,8 @@
       <w:r>
         <w:rPr>
           <w:rFonts w:eastAsia="Times New Roman" w:cs="Tahoma"/>
+          <w:b/>
+          <w:bCs/>
           <w:color w:val="000000" w:themeColor="text1"/>
         </w:rPr>
         <w:t>t</w:t>
@@ -594,6 +617,8 @@
       <w:r>
         <w:rPr>
           <w:rFonts w:eastAsia="Times New Roman" w:cs="Tahoma"/>
+          <w:b/>
+          <w:bCs/>
           <w:color w:val="000000" w:themeColor="text1"/>
         </w:rPr>
         <w:t xml:space="preserve"> </w:t>
@@ -602,6 +627,8 @@
         <w:r>
           <w:rPr>
             <w:rStyle w:val="Hyperlink"/>
+            <w:b/>
+            <w:bCs/>
           </w:rPr>
           <w:t>asset.uri@gmail.com</w:t>
         </w:r>
@@ -609,6 +636,8 @@
       <w:r>
         <w:rPr>
           <w:rFonts w:eastAsia="Times New Roman" w:cs="Tahoma"/>
+          <w:b/>
+          <w:bCs/>
           <w:color w:val="000000" w:themeColor="text1"/>
         </w:rPr>
         <w:t xml:space="preserve"> if you are</w:t>
@@ -616,6 +645,8 @@
       <w:r>
         <w:rPr>
           <w:rFonts w:eastAsia="Times New Roman" w:cs="Tahoma"/>
+          <w:b/>
+          <w:bCs/>
           <w:color w:val="000000" w:themeColor="text1"/>
         </w:rPr>
         <w:t xml:space="preserve"> interested in participating.</w:t>

</xml_diff>